<commit_message>
updated developer test case and manual unit test
</commit_message>
<xml_diff>
--- a/Developer test case and unit test/Error on automation unit test.docx
+++ b/Developer test case and unit test/Error on automation unit test.docx
@@ -2,125 +2,156 @@
 <file path=word/document.xml><?xml version="1.0" encoding="utf-8"?>
 <w:document xmlns:wpc="http://schemas.microsoft.com/office/word/2010/wordprocessingCanvas" xmlns:cx="http://schemas.microsoft.com/office/drawing/2014/chartex" xmlns:cx1="http://schemas.microsoft.com/office/drawing/2015/9/8/chartex" xmlns:cx2="http://schemas.microsoft.com/office/drawing/2015/10/21/chartex" xmlns:cx3="http://schemas.microsoft.com/office/drawing/2016/5/9/chartex" xmlns:cx4="http://schemas.microsoft.com/office/drawing/2016/5/10/chartex" xmlns:cx5="http://schemas.microsoft.com/office/drawing/2016/5/11/chartex" xmlns:cx6="http://schemas.microsoft.com/office/drawing/2016/5/12/chartex" xmlns:cx7="http://schemas.microsoft.com/office/drawing/2016/5/13/chartex" xmlns:cx8="http://schemas.microsoft.com/office/drawing/2016/5/14/chartex" xmlns:mc="http://schemas.openxmlformats.org/markup-compatibility/2006" xmlns:aink="http://schemas.microsoft.com/office/drawing/2016/ink" xmlns:am3d="http://schemas.microsoft.com/office/drawing/2017/model3d" xmlns:o="urn:schemas-microsoft-com:office:office" xmlns:r="http://schemas.openxmlformats.org/officeDocument/2006/relationships" xmlns:m="http://schemas.openxmlformats.org/officeDocument/2006/math" xmlns:v="urn:schemas-microsoft-com:vml" xmlns:wp14="http://schemas.microsoft.com/office/word/2010/wordprocessingDrawing" xmlns:wp="http://schemas.openxmlformats.org/drawingml/2006/wordprocessingDrawing" xmlns:w10="urn:schemas-microsoft-com:office:word" xmlns:w="http://schemas.openxmlformats.org/wordprocessingml/2006/main" xmlns:w14="http://schemas.microsoft.com/office/word/2010/wordml" xmlns:w15="http://schemas.microsoft.com/office/word/2012/wordml" xmlns:w16cid="http://schemas.microsoft.com/office/word/2016/wordml/cid" xmlns:w16se="http://schemas.microsoft.com/office/word/2015/wordml/symex" xmlns:wpg="http://schemas.microsoft.com/office/word/2010/wordprocessingGroup" xmlns:wpi="http://schemas.microsoft.com/office/word/2010/wordprocessingInk" xmlns:wne="http://schemas.microsoft.com/office/word/2006/wordml" xmlns:wps="http://schemas.microsoft.com/office/word/2010/wordprocessingShape" mc:Ignorable="w14 w15 w16se w16cid wp14">
   <w:body>
+    <w:p>
+      <w:pPr>
+        <w:jc w:val="center"/>
+        <w:rPr>
+          <w:b/>
+          <w:bCs/>
+        </w:rPr>
+      </w:pPr>
+      <w:r>
+        <w:rPr>
+          <w:b/>
+          <w:bCs/>
+        </w:rPr>
+        <w:t>Unit test (Automation) Error</w:t>
+      </w:r>
+    </w:p>
+    <w:p>
+      <w:pPr>
+        <w:rPr>
+          <w:sz w:val="24"/>
+          <w:szCs w:val="24"/>
+        </w:rPr>
+      </w:pPr>
+    </w:p>
+    <w:p>
+      <w:pPr>
+        <w:rPr>
+          <w:sz w:val="24"/>
+          <w:szCs w:val="24"/>
+        </w:rPr>
+      </w:pPr>
+      <w:r>
+        <w:rPr>
+          <w:sz w:val="24"/>
+          <w:szCs w:val="24"/>
+        </w:rPr>
+        <w:t xml:space="preserve">This is the error while doing automation test on mainmenu.py, view_maze.py and read and load.py </w:t>
+      </w:r>
+      <w:r>
+        <w:rPr>
+          <w:sz w:val="24"/>
+          <w:szCs w:val="24"/>
+        </w:rPr>
+        <w:t>and</w:t>
+      </w:r>
+      <w:r>
+        <w:rPr>
+          <w:sz w:val="24"/>
+          <w:szCs w:val="24"/>
+        </w:rPr>
+        <w:t xml:space="preserve"> play_maze. (if you are wondering why read and load from file</w:t>
+      </w:r>
+      <w:r>
+        <w:rPr>
+          <w:sz w:val="24"/>
+          <w:szCs w:val="24"/>
+        </w:rPr>
+        <w:t xml:space="preserve"> and play maze.py</w:t>
+      </w:r>
+      <w:r>
+        <w:rPr>
+          <w:sz w:val="24"/>
+          <w:szCs w:val="24"/>
+        </w:rPr>
+        <w:t xml:space="preserve"> got no error because the whole py is not really entirely right. It should be under manual unit test because we had </w:t>
+      </w:r>
+      <w:r>
+        <w:rPr>
+          <w:sz w:val="24"/>
+          <w:szCs w:val="24"/>
+        </w:rPr>
+        <w:t>tried</w:t>
+      </w:r>
+      <w:r>
+        <w:rPr>
+          <w:sz w:val="24"/>
+          <w:szCs w:val="24"/>
+        </w:rPr>
+        <w:t xml:space="preserve"> multiple way still got the same error.</w:t>
+      </w:r>
+      <w:r>
+        <w:rPr>
+          <w:sz w:val="24"/>
+          <w:szCs w:val="24"/>
+        </w:rPr>
+        <w:t xml:space="preserve"> Therefore</w:t>
+      </w:r>
+      <w:r>
+        <w:rPr>
+          <w:sz w:val="24"/>
+          <w:szCs w:val="24"/>
+        </w:rPr>
+        <w:t xml:space="preserve"> this four functions</w:t>
+      </w:r>
+      <w:r>
+        <w:rPr>
+          <w:sz w:val="24"/>
+          <w:szCs w:val="24"/>
+        </w:rPr>
+        <w:t xml:space="preserve"> is under manual unit test.</w:t>
+      </w:r>
+      <w:r>
+        <w:rPr>
+          <w:sz w:val="24"/>
+          <w:szCs w:val="24"/>
+        </w:rPr>
+        <w:t xml:space="preserve"> I hope this had answer your doubt. If got time we are still trying to solve it.</w:t>
+      </w:r>
+      <w:r>
+        <w:rPr>
+          <w:sz w:val="24"/>
+          <w:szCs w:val="24"/>
+        </w:rPr>
+        <w:t xml:space="preserve"> Since this error occur</w:t>
+      </w:r>
+      <w:r>
+        <w:rPr>
+          <w:sz w:val="24"/>
+          <w:szCs w:val="24"/>
+        </w:rPr>
+        <w:t xml:space="preserve"> due to</w:t>
+      </w:r>
+      <w:bookmarkStart w:id="0" w:name="_GoBack"/>
+      <w:bookmarkEnd w:id="0"/>
+      <w:r>
+        <w:rPr>
+          <w:sz w:val="24"/>
+          <w:szCs w:val="24"/>
+        </w:rPr>
+        <w:t xml:space="preserve"> read and write at the same time.</w:t>
+      </w:r>
+    </w:p>
     <w:p/>
     <w:p>
       <w:pPr>
         <w:rPr>
-          <w:sz w:val="36"/>
-          <w:szCs w:val="36"/>
+          <w:noProof/>
         </w:rPr>
       </w:pPr>
-      <w:r>
-        <w:rPr>
-          <w:sz w:val="36"/>
-          <w:szCs w:val="36"/>
-        </w:rPr>
-        <w:t xml:space="preserve">This is the error while doing automation test on mainmenu.py, view_maze.py and read and load.py except </w:t>
-      </w:r>
-      <w:proofErr w:type="spellStart"/>
-      <w:r>
-        <w:rPr>
-          <w:sz w:val="36"/>
-          <w:szCs w:val="36"/>
-        </w:rPr>
-        <w:t>play_maze</w:t>
-      </w:r>
-      <w:proofErr w:type="spellEnd"/>
-      <w:r>
-        <w:rPr>
-          <w:sz w:val="36"/>
-          <w:szCs w:val="36"/>
-        </w:rPr>
-        <w:t xml:space="preserve">. (if you are wondering why read and load from file got no error because the whole </w:t>
-      </w:r>
-      <w:proofErr w:type="spellStart"/>
-      <w:r>
-        <w:rPr>
-          <w:sz w:val="36"/>
-          <w:szCs w:val="36"/>
-        </w:rPr>
-        <w:t>py</w:t>
-      </w:r>
-      <w:proofErr w:type="spellEnd"/>
-      <w:r>
-        <w:rPr>
-          <w:sz w:val="36"/>
-          <w:szCs w:val="36"/>
-        </w:rPr>
-        <w:t xml:space="preserve"> is not </w:t>
-      </w:r>
-      <w:proofErr w:type="gramStart"/>
-      <w:r>
-        <w:rPr>
-          <w:sz w:val="36"/>
-          <w:szCs w:val="36"/>
-        </w:rPr>
-        <w:t>really entirely</w:t>
-      </w:r>
-      <w:proofErr w:type="gramEnd"/>
-      <w:r>
-        <w:rPr>
-          <w:sz w:val="36"/>
-          <w:szCs w:val="36"/>
-        </w:rPr>
-        <w:t xml:space="preserve"> right. It should be under manual unit test because we had </w:t>
-      </w:r>
-      <w:r>
-        <w:rPr>
-          <w:sz w:val="36"/>
-          <w:szCs w:val="36"/>
-        </w:rPr>
-        <w:t>tried</w:t>
-      </w:r>
-      <w:r>
-        <w:rPr>
-          <w:sz w:val="36"/>
-          <w:szCs w:val="36"/>
-        </w:rPr>
-        <w:t xml:space="preserve"> multiple way still got the same error.</w:t>
-      </w:r>
-      <w:r>
-        <w:rPr>
-          <w:sz w:val="36"/>
-          <w:szCs w:val="36"/>
-        </w:rPr>
-        <w:t xml:space="preserve"> </w:t>
-      </w:r>
-      <w:proofErr w:type="gramStart"/>
-      <w:r>
-        <w:rPr>
-          <w:sz w:val="36"/>
-          <w:szCs w:val="36"/>
-        </w:rPr>
-        <w:t>Therefore</w:t>
-      </w:r>
-      <w:proofErr w:type="gramEnd"/>
-      <w:r>
-        <w:rPr>
-          <w:sz w:val="36"/>
-          <w:szCs w:val="36"/>
-        </w:rPr>
-        <w:t xml:space="preserve"> is under manual unit test.</w:t>
-      </w:r>
-      <w:r>
-        <w:rPr>
-          <w:sz w:val="36"/>
-          <w:szCs w:val="36"/>
-        </w:rPr>
-        <w:t xml:space="preserve"> I hope this had answer your doubt. If got time we are still trying to solve it.</w:t>
-      </w:r>
     </w:p>
-    <w:p/>
     <w:p>
       <w:r>
         <w:rPr>
           <w:noProof/>
         </w:rPr>
         <w:drawing>
-          <wp:inline distT="0" distB="0" distL="0" distR="0" wp14:anchorId="36B68442" wp14:editId="12FC9A37">
-            <wp:extent cx="8345144" cy="4693920"/>
-            <wp:effectExtent l="0" t="0" r="0" b="0"/>
-            <wp:docPr id="5" name="Picture 5"/>
+          <wp:inline distT="0" distB="0" distL="0" distR="0" wp14:anchorId="7D36A31E" wp14:editId="0209B28B">
+            <wp:extent cx="6397880" cy="3329940"/>
+            <wp:effectExtent l="0" t="0" r="3175" b="3810"/>
+            <wp:docPr id="1" name="Picture 1"/>
             <wp:cNvGraphicFramePr>
               <a:graphicFrameLocks xmlns:a="http://schemas.openxmlformats.org/drawingml/2006/main" noChangeAspect="1"/>
             </wp:cNvGraphicFramePr>
@@ -131,20 +162,27 @@
                     <pic:cNvPr id="1" name=""/>
                     <pic:cNvPicPr/>
                   </pic:nvPicPr>
-                  <pic:blipFill>
+                  <pic:blipFill rotWithShape="1">
                     <a:blip r:embed="rId4"/>
-                    <a:stretch>
-                      <a:fillRect/>
-                    </a:stretch>
+                    <a:srcRect r="-642" b="6875"/>
+                    <a:stretch/>
                   </pic:blipFill>
-                  <pic:spPr>
+                  <pic:spPr bwMode="auto">
                     <a:xfrm>
                       <a:off x="0" y="0"/>
-                      <a:ext cx="8360198" cy="4702388"/>
+                      <a:ext cx="6401661" cy="3331908"/>
                     </a:xfrm>
                     <a:prstGeom prst="rect">
                       <a:avLst/>
                     </a:prstGeom>
+                    <a:ln>
+                      <a:noFill/>
+                    </a:ln>
+                    <a:extLst>
+                      <a:ext uri="{53640926-AAD7-44D8-BBD7-CCE9431645EC}">
+                        <a14:shadowObscured xmlns:a14="http://schemas.microsoft.com/office/drawing/2010/main"/>
+                      </a:ext>
+                    </a:extLst>
                   </pic:spPr>
                 </pic:pic>
               </a:graphicData>
@@ -152,8 +190,6 @@
           </wp:inline>
         </w:drawing>
       </w:r>
-      <w:bookmarkStart w:id="0" w:name="_GoBack"/>
-      <w:bookmarkEnd w:id="0"/>
     </w:p>
     <w:sectPr>
       <w:pgSz w:w="11906" w:h="16838"/>

</xml_diff>